<commit_message>
casting fixes, start on auto damage
</commit_message>
<xml_diff>
--- a/Onmyoji Ruleset Ideas.docx
+++ b/Onmyoji Ruleset Ideas.docx
@@ -6,13 +6,8 @@
       <w:pPr>
         <w:pStyle w:val="Heading1"/>
       </w:pPr>
-      <w:proofErr w:type="spellStart"/>
-      <w:r>
-        <w:t>Onmyoji</w:t>
-      </w:r>
-      <w:proofErr w:type="spellEnd"/>
-      <w:r>
-        <w:t xml:space="preserve"> Ruleset Ideas</w:t>
+      <w:r>
+        <w:t>Onmyoji Ruleset Ideas</w:t>
       </w:r>
     </w:p>
     <w:p/>
@@ -197,13 +192,8 @@
         </w:numPr>
       </w:pPr>
       <w:r>
-        <w:t xml:space="preserve">higher tier </w:t>
-      </w:r>
-      <w:proofErr w:type="spellStart"/>
-      <w:r>
-        <w:t>shikigami</w:t>
-      </w:r>
-      <w:proofErr w:type="spellEnd"/>
+        <w:t>higher tier shikigami</w:t>
+      </w:r>
     </w:p>
     <w:p>
       <w:pPr>
@@ -349,15 +339,7 @@
         </w:numPr>
       </w:pPr>
       <w:r>
-        <w:t xml:space="preserve">Bolster Ally – Aid </w:t>
-      </w:r>
-      <w:proofErr w:type="spellStart"/>
-      <w:r>
-        <w:t>an</w:t>
-      </w:r>
-      <w:proofErr w:type="spellEnd"/>
-      <w:r>
-        <w:t xml:space="preserve"> the target ally in a spell stability roll. The spell magnitude is considered one lower for the roll. Both ally and aid roll and the spell succeeds if either roll is a success.</w:t>
+        <w:t>Bolster Ally – Aid an the target ally in a spell stability roll. The spell magnitude is considered one lower for the roll. Both ally and aid roll and the spell succeeds if either roll is a success.</w:t>
       </w:r>
     </w:p>
     <w:p>
@@ -396,15 +378,7 @@
         </w:numPr>
       </w:pPr>
       <w:r>
-        <w:t xml:space="preserve">Full Dodge – If the target attacks you, can dodge it. The dodge roll has a bonus and negates all damage on success, even for </w:t>
-      </w:r>
-      <w:proofErr w:type="spellStart"/>
-      <w:r>
-        <w:t>AoE</w:t>
-      </w:r>
-      <w:proofErr w:type="spellEnd"/>
-      <w:r>
-        <w:t xml:space="preserve"> attacks. </w:t>
+        <w:t xml:space="preserve">Full Dodge – If the target attacks you, can dodge it. The dodge roll has a bonus and negates all damage on success, even for AoE attacks. </w:t>
       </w:r>
     </w:p>
     <w:p>
@@ -593,13 +567,8 @@
           <w:numId w:val="2"/>
         </w:numPr>
       </w:pPr>
-      <w:proofErr w:type="spellStart"/>
-      <w:r>
-        <w:t>Shikigami</w:t>
-      </w:r>
-      <w:proofErr w:type="spellEnd"/>
-      <w:r>
-        <w:t xml:space="preserve"> – Summoned creatures tha</w:t>
+      <w:r>
+        <w:t>Shikigami – Summoned creatures tha</w:t>
       </w:r>
       <w:r>
         <w:t>t</w:t>
@@ -616,13 +585,8 @@
           <w:numId w:val="2"/>
         </w:numPr>
       </w:pPr>
-      <w:proofErr w:type="spellStart"/>
-      <w:r>
-        <w:t>Shikigami</w:t>
-      </w:r>
-      <w:proofErr w:type="spellEnd"/>
-      <w:r>
-        <w:t xml:space="preserve"> require no concentration to maintain. </w:t>
+      <w:r>
+        <w:t xml:space="preserve">Shikigami require no concentration to maintain. </w:t>
       </w:r>
     </w:p>
     <w:p>
@@ -633,27 +597,12 @@
           <w:numId w:val="2"/>
         </w:numPr>
       </w:pPr>
-      <w:proofErr w:type="spellStart"/>
-      <w:r>
-        <w:t>Shikigami</w:t>
-      </w:r>
-      <w:proofErr w:type="spellEnd"/>
-      <w:r>
-        <w:t xml:space="preserve"> can vary in strength and abilities. The higher tier the </w:t>
-      </w:r>
-      <w:proofErr w:type="spellStart"/>
-      <w:r>
-        <w:t>shikigami</w:t>
-      </w:r>
-      <w:proofErr w:type="spellEnd"/>
-      <w:r>
-        <w:t xml:space="preserve"> are more powerful, but harder to control or </w:t>
-      </w:r>
-      <w:proofErr w:type="spellStart"/>
-      <w:r>
-        <w:t>weild</w:t>
-      </w:r>
-      <w:proofErr w:type="spellEnd"/>
+      <w:r>
+        <w:t>Shikigami can vary in strength and abilities. The higher tier the shikigami</w:t>
+      </w:r>
+      <w:r>
+        <w:t xml:space="preserve"> are more powerful, but harder to control or weild</w:t>
+      </w:r>
     </w:p>
     <w:p>
       <w:pPr>
@@ -664,23 +613,7 @@
         </w:numPr>
       </w:pPr>
       <w:r>
-        <w:t xml:space="preserve">Damage to </w:t>
-      </w:r>
-      <w:proofErr w:type="spellStart"/>
-      <w:r>
-        <w:t>shikigami</w:t>
-      </w:r>
-      <w:proofErr w:type="spellEnd"/>
-      <w:r>
-        <w:t xml:space="preserve"> is removing the spirit that was given to them. If they die from attacks, the </w:t>
-      </w:r>
-      <w:proofErr w:type="spellStart"/>
-      <w:r>
-        <w:t>shikigami</w:t>
-      </w:r>
-      <w:proofErr w:type="spellEnd"/>
-      <w:r>
-        <w:t xml:space="preserve"> disappears an</w:t>
+        <w:t>Damage to shikigami is removing the spirit that was given to them. If they die from attacks, the shikigami disappears an</w:t>
       </w:r>
       <w:r>
         <w:t>d</w:t>
@@ -698,15 +631,7 @@
         </w:numPr>
       </w:pPr>
       <w:r>
-        <w:t xml:space="preserve">A </w:t>
-      </w:r>
-      <w:proofErr w:type="spellStart"/>
-      <w:r>
-        <w:t>shikigami</w:t>
-      </w:r>
-      <w:proofErr w:type="spellEnd"/>
-      <w:r>
-        <w:t xml:space="preserve"> maybe unsummoned </w:t>
+        <w:t xml:space="preserve">A shikigami maybe unsummoned </w:t>
       </w:r>
     </w:p>
     <w:p>
@@ -719,15 +644,7 @@
       </w:pPr>
       <w:r>
         <w:lastRenderedPageBreak/>
-        <w:t xml:space="preserve">Two types: Generalized or </w:t>
-      </w:r>
-      <w:proofErr w:type="spellStart"/>
-      <w:r>
-        <w:t>Bloodbound</w:t>
-      </w:r>
-      <w:proofErr w:type="spellEnd"/>
-      <w:r>
-        <w:t>. Detailed below</w:t>
+        <w:t>Two types: Generalized or Bloodbound. Detailed below</w:t>
       </w:r>
     </w:p>
     <w:p>
@@ -846,26 +763,13 @@
     </w:p>
     <w:p>
       <w:r>
-        <w:t xml:space="preserve">Sidenote on </w:t>
-      </w:r>
-      <w:proofErr w:type="spellStart"/>
-      <w:r>
-        <w:t>Shikigami</w:t>
-      </w:r>
-      <w:proofErr w:type="spellEnd"/>
-      <w:r>
-        <w:t>:</w:t>
-      </w:r>
-    </w:p>
-    <w:p>
-      <w:r>
-        <w:t xml:space="preserve">Two types: Generalized and </w:t>
-      </w:r>
-      <w:proofErr w:type="spellStart"/>
-      <w:r>
-        <w:t>Bloodbound</w:t>
-      </w:r>
-      <w:proofErr w:type="spellEnd"/>
+        <w:t>Sidenote on Shikigami:</w:t>
+      </w:r>
+    </w:p>
+    <w:p>
+      <w:r>
+        <w:t>Two types: Generalized and Bloodbound</w:t>
+      </w:r>
     </w:p>
     <w:p>
       <w:r>
@@ -881,15 +785,7 @@
         </w:numPr>
       </w:pPr>
       <w:r>
-        <w:t xml:space="preserve">Bound to a talisman. Are simple, mass-produced </w:t>
-      </w:r>
-      <w:proofErr w:type="spellStart"/>
-      <w:r>
-        <w:t>shikigami</w:t>
-      </w:r>
-      <w:proofErr w:type="spellEnd"/>
-      <w:r>
-        <w:t xml:space="preserve"> that require spirt to be transferred from the master</w:t>
+        <w:t>Bound to a talisman. Are simple, mass-produced shikigami that require spirt to be transferred from the master</w:t>
       </w:r>
     </w:p>
     <w:p>
@@ -901,15 +797,7 @@
         </w:numPr>
       </w:pPr>
       <w:r>
-        <w:t xml:space="preserve">Can have multiple generalized </w:t>
-      </w:r>
-      <w:proofErr w:type="spellStart"/>
-      <w:r>
-        <w:t>shikigami</w:t>
-      </w:r>
-      <w:proofErr w:type="spellEnd"/>
-      <w:r>
-        <w:t xml:space="preserve"> at once </w:t>
+        <w:t xml:space="preserve">Can have multiple generalized shikigami at once </w:t>
       </w:r>
       <w:r>
         <w:t>(</w:t>
@@ -933,15 +821,7 @@
         </w:numPr>
       </w:pPr>
       <w:r>
-        <w:t xml:space="preserve">Strength and health of </w:t>
-      </w:r>
-      <w:proofErr w:type="spellStart"/>
-      <w:r>
-        <w:t>shikigami</w:t>
-      </w:r>
-      <w:proofErr w:type="spellEnd"/>
-      <w:r>
-        <w:t xml:space="preserve"> is fixed based on the rarity/type of talisman</w:t>
+        <w:t>Strength and health of shikigami is fixed based on the rarity/type of talisman</w:t>
       </w:r>
     </w:p>
     <w:p>
@@ -952,13 +832,8 @@
           <w:numId w:val="8"/>
         </w:numPr>
       </w:pPr>
-      <w:proofErr w:type="spellStart"/>
-      <w:r>
-        <w:t>Shikigami</w:t>
-      </w:r>
-      <w:proofErr w:type="spellEnd"/>
-      <w:r>
-        <w:t xml:space="preserve"> have own stats and abilities. If the slain in battle, the talisman is irreversibly damaged.</w:t>
+      <w:r>
+        <w:t>Shikigami have own stats and abilities. If the slain in battle, the talisman is irreversibly damaged.</w:t>
       </w:r>
     </w:p>
     <w:p>
@@ -980,11 +855,9 @@
       </w:r>
     </w:p>
     <w:p>
-      <w:proofErr w:type="spellStart"/>
       <w:r>
         <w:t>Bloodbound</w:t>
       </w:r>
-      <w:proofErr w:type="spellEnd"/>
     </w:p>
     <w:p>
       <w:pPr>
@@ -995,15 +868,7 @@
         </w:numPr>
       </w:pPr>
       <w:r>
-        <w:t xml:space="preserve">Bound to the master directly. These </w:t>
-      </w:r>
-      <w:proofErr w:type="spellStart"/>
-      <w:r>
-        <w:t>shikigami</w:t>
-      </w:r>
-      <w:proofErr w:type="spellEnd"/>
-      <w:r>
-        <w:t xml:space="preserve"> are spirits, creatures and beings with their own individual power</w:t>
+        <w:t>Bound to the master directly. These shikigami are spirits, creatures and beings with their own individual power</w:t>
       </w:r>
     </w:p>
     <w:p>
@@ -1015,23 +880,7 @@
         </w:numPr>
       </w:pPr>
       <w:r>
-        <w:t xml:space="preserve">These </w:t>
-      </w:r>
-      <w:proofErr w:type="spellStart"/>
-      <w:r>
-        <w:t>shikigami</w:t>
-      </w:r>
-      <w:proofErr w:type="spellEnd"/>
-      <w:r>
-        <w:t xml:space="preserve"> have their own spirit pool. If the </w:t>
-      </w:r>
-      <w:proofErr w:type="spellStart"/>
-      <w:r>
-        <w:t>shikigami</w:t>
-      </w:r>
-      <w:proofErr w:type="spellEnd"/>
-      <w:r>
-        <w:t xml:space="preserve"> spirit is higher than master</w:t>
+        <w:t>These shikigami have their own spirit pool. If the shikigami spirit is higher than master</w:t>
       </w:r>
       <w:r>
         <w:t>’s</w:t>
@@ -1043,15 +892,7 @@
         <w:t>, then there is a flat chance that commands are not followed.</w:t>
       </w:r>
       <w:r>
-        <w:t xml:space="preserve"> If multiple </w:t>
-      </w:r>
-      <w:proofErr w:type="spellStart"/>
-      <w:r>
-        <w:t>Bloodbound</w:t>
-      </w:r>
-      <w:proofErr w:type="spellEnd"/>
-      <w:r>
-        <w:t>, then the sum of spirit pools is used</w:t>
+        <w:t xml:space="preserve"> If multiple Bloodbound, then the sum of spirit pools is used</w:t>
       </w:r>
     </w:p>
     <w:p>
@@ -1075,15 +916,7 @@
         </w:numPr>
       </w:pPr>
       <w:r>
-        <w:t xml:space="preserve">If slain, the </w:t>
-      </w:r>
-      <w:proofErr w:type="spellStart"/>
-      <w:r>
-        <w:t>shikigami</w:t>
-      </w:r>
-      <w:proofErr w:type="spellEnd"/>
-      <w:r>
-        <w:t xml:space="preserve"> doesn’t die, but cannot be summoned again for a long term</w:t>
+        <w:t>If slain, the shikigami doesn’t die, but cannot be summoned again for a long term</w:t>
       </w:r>
     </w:p>
     <w:p>
@@ -1095,15 +928,7 @@
         </w:numPr>
       </w:pPr>
       <w:r>
-        <w:t xml:space="preserve">Option: Strength of these </w:t>
-      </w:r>
-      <w:proofErr w:type="spellStart"/>
-      <w:r>
-        <w:t>shikigami</w:t>
-      </w:r>
-      <w:proofErr w:type="spellEnd"/>
-      <w:r>
-        <w:t xml:space="preserve"> could be increased through skill progression</w:t>
+        <w:t>Option: Strength of these shikigami could be increased through skill progression</w:t>
       </w:r>
     </w:p>
     <w:p>
@@ -1115,36 +940,12 @@
         </w:numPr>
       </w:pPr>
       <w:r>
-        <w:t xml:space="preserve">Option: Bonding with </w:t>
-      </w:r>
-      <w:proofErr w:type="spellStart"/>
-      <w:r>
-        <w:t>shikigami</w:t>
-      </w:r>
-      <w:proofErr w:type="spellEnd"/>
-      <w:r>
-        <w:t xml:space="preserve"> to improve temperament</w:t>
-      </w:r>
-    </w:p>
-    <w:p>
-      <w:r>
-        <w:t xml:space="preserve">Can use both types but lowering own spirit for generalized </w:t>
-      </w:r>
-      <w:proofErr w:type="spellStart"/>
-      <w:r>
-        <w:t>shikigami</w:t>
-      </w:r>
-      <w:proofErr w:type="spellEnd"/>
-      <w:r>
-        <w:t xml:space="preserve"> could put your level below the ability to control </w:t>
-      </w:r>
-      <w:proofErr w:type="spellStart"/>
-      <w:r>
-        <w:t>bloodbound</w:t>
-      </w:r>
-      <w:proofErr w:type="spellEnd"/>
-      <w:r>
-        <w:t>.</w:t>
+        <w:t>Option: Bonding with shikigami to improve temperament</w:t>
+      </w:r>
+    </w:p>
+    <w:p>
+      <w:r>
+        <w:t>Can use both types but lowering own spirit for generalized shikigami could put your level below the ability to control bloodbound.</w:t>
       </w:r>
     </w:p>
     <w:p>
@@ -1371,15 +1172,7 @@
         </w:numPr>
       </w:pPr>
       <w:r>
-        <w:t xml:space="preserve">Instead of damage, roll result comes the observation DC. Others must make a sensing check that beats the DC to sense the </w:t>
-      </w:r>
-      <w:proofErr w:type="spellStart"/>
-      <w:r>
-        <w:t>stealthed</w:t>
-      </w:r>
-      <w:proofErr w:type="spellEnd"/>
-      <w:r>
-        <w:t xml:space="preserve"> character</w:t>
+        <w:t>Instead of damage, roll result comes the observation DC. Others must make a sensing check that beats the DC to sense the stealthed character</w:t>
       </w:r>
     </w:p>
     <w:p>
@@ -1484,15 +1277,7 @@
         </w:numPr>
       </w:pPr>
       <w:r>
-        <w:t xml:space="preserve">Usually hand seals, though healing talismans can be used to recover spirit (think healing potion from </w:t>
-      </w:r>
-      <w:proofErr w:type="spellStart"/>
-      <w:r>
-        <w:t>DnD</w:t>
-      </w:r>
-      <w:proofErr w:type="spellEnd"/>
-      <w:r>
-        <w:t>)</w:t>
+        <w:t>Usually hand seals, though healing talismans can be used to recover spirit (think healing potion from DnD)</w:t>
       </w:r>
     </w:p>
     <w:p>
@@ -2034,23 +1819,7 @@
     </w:p>
     <w:p>
       <w:r>
-        <w:t xml:space="preserve">Characters do not have classes and are specialized by the leveling up of skill sets. There are skill sets for combat actions, spell types and magic types. Performing an action in combat adds </w:t>
-      </w:r>
-      <w:proofErr w:type="spellStart"/>
-      <w:r>
-        <w:t>xp</w:t>
-      </w:r>
-      <w:proofErr w:type="spellEnd"/>
-      <w:r>
-        <w:t xml:space="preserve"> to all related skill sets. Skill points are rewarded at regular </w:t>
-      </w:r>
-      <w:proofErr w:type="spellStart"/>
-      <w:r>
-        <w:t>xp</w:t>
-      </w:r>
-      <w:proofErr w:type="spellEnd"/>
-      <w:r>
-        <w:t xml:space="preserve"> thresholds and can be used to unlock skill perks that passively increase combat strength. </w:t>
+        <w:t xml:space="preserve">Characters do not have classes and are specialized by the leveling up of skill sets. There are skill sets for combat actions, spell types and magic types. Performing an action in combat adds xp to all related skill sets. Skill points are rewarded at regular xp thresholds and can be used to unlock skill perks that passively increase combat strength. </w:t>
       </w:r>
     </w:p>
     <w:p>
@@ -2125,15 +1894,7 @@
         </w:numPr>
       </w:pPr>
       <w:r>
-        <w:t xml:space="preserve">Improved </w:t>
-      </w:r>
-      <w:proofErr w:type="spellStart"/>
-      <w:r>
-        <w:t>stealthing</w:t>
-      </w:r>
-      <w:proofErr w:type="spellEnd"/>
-      <w:r>
-        <w:t xml:space="preserve"> capability and sneak attack</w:t>
+        <w:t>Improved stealthing capability and sneak attack</w:t>
       </w:r>
     </w:p>
     <w:p>
@@ -2183,11 +1944,9 @@
       </w:r>
     </w:p>
     <w:p>
-      <w:proofErr w:type="spellStart"/>
       <w:r>
         <w:t>Spiritmancer</w:t>
       </w:r>
-      <w:proofErr w:type="spellEnd"/>
     </w:p>
     <w:p>
       <w:pPr>
@@ -2291,14 +2050,27 @@
       <w:r>
         <w:t xml:space="preserve">Figure </w:t>
       </w:r>
-      <w:fldSimple w:instr=" SEQ Figure \* ARABIC ">
-        <w:r>
-          <w:rPr>
-            <w:noProof/>
-          </w:rPr>
-          <w:t>1</w:t>
-        </w:r>
-      </w:fldSimple>
+      <w:r>
+        <w:fldChar w:fldCharType="begin"/>
+      </w:r>
+      <w:r>
+        <w:instrText xml:space="preserve"> SEQ Figure \* ARABIC </w:instrText>
+      </w:r>
+      <w:r>
+        <w:fldChar w:fldCharType="separate"/>
+      </w:r>
+      <w:r>
+        <w:rPr>
+          <w:noProof/>
+        </w:rPr>
+        <w:t>1</w:t>
+      </w:r>
+      <w:r>
+        <w:rPr>
+          <w:noProof/>
+        </w:rPr>
+        <w:fldChar w:fldCharType="end"/>
+      </w:r>
       <w:r>
         <w:t>- Fun fact: The Chinese characters for each element are the same characters used for days of the week in Japanese</w:t>
       </w:r>
@@ -2306,23 +2078,7 @@
     <w:p>
       <w:r>
         <w:lastRenderedPageBreak/>
-        <w:t xml:space="preserve">The five elements can interact with one another to create overcoming or generating effects. Overcoming effects are used in </w:t>
-      </w:r>
-      <w:proofErr w:type="spellStart"/>
-      <w:r>
-        <w:t>counterspelling</w:t>
-      </w:r>
-      <w:proofErr w:type="spellEnd"/>
-      <w:r>
-        <w:t xml:space="preserve"> to overcome or weaken an enemy spell. This can also be applied to existing spell effects, such as ongoing </w:t>
-      </w:r>
-      <w:proofErr w:type="spellStart"/>
-      <w:r>
-        <w:t>AoEs</w:t>
-      </w:r>
-      <w:proofErr w:type="spellEnd"/>
-      <w:r>
-        <w:t xml:space="preserve"> or DoT spells.</w:t>
+        <w:t>The five elements can interact with one another to create overcoming or generating effects. Overcoming effects are used in counterspelling to overcome or weaken an enemy spell. This can also be applied to existing spell effects, such as ongoing AoEs or DoT spells.</w:t>
       </w:r>
     </w:p>
     <w:p>
@@ -2450,15 +2206,7 @@
     <w:p>
       <w:r>
         <w:lastRenderedPageBreak/>
-        <w:t xml:space="preserve">If the out of control spell persists as an effect, then it can be recontroled through a successful channel check or cancelled by </w:t>
-      </w:r>
-      <w:proofErr w:type="spellStart"/>
-      <w:r>
-        <w:t>counterspelling</w:t>
-      </w:r>
-      <w:proofErr w:type="spellEnd"/>
-      <w:r>
-        <w:t>.</w:t>
+        <w:t>If the out of control spell persists as an effect, then it can be recontroled through a successful channel check or cancelled by counterspelling.</w:t>
       </w:r>
     </w:p>
     <w:p>
@@ -2646,11 +2394,9 @@
             <w:tcW w:w="3192" w:type="dxa"/>
           </w:tcPr>
           <w:p>
-            <w:proofErr w:type="spellStart"/>
             <w:r>
               <w:t>Greatsword</w:t>
             </w:r>
-            <w:proofErr w:type="spellEnd"/>
           </w:p>
         </w:tc>
         <w:tc>
@@ -3064,13 +2810,8 @@
             <w:tcW w:w="3192" w:type="dxa"/>
           </w:tcPr>
           <w:p>
-            <w:proofErr w:type="spellStart"/>
             <w:r>
-              <w:t>Agro</w:t>
-            </w:r>
-            <w:proofErr w:type="spellEnd"/>
-            <w:r>
-              <w:t xml:space="preserve"> targets</w:t>
+              <w:t>Agro targets</w:t>
             </w:r>
           </w:p>
         </w:tc>
@@ -3082,6 +2823,24 @@
         <w:pStyle w:val="Heading2"/>
       </w:pPr>
       <w:r>
+        <w:t>Injuries</w:t>
+      </w:r>
+    </w:p>
+    <w:p>
+      <w:r>
+        <w:t xml:space="preserve">Whenever physical damage is taken, there is a chance to obtain an injury. The player rolls Endurance on damage taken to determine if an injury is sustained or not. The DC is based on the amount of damage taken, higher DC for more damage. </w:t>
+      </w:r>
+    </w:p>
+    <w:p>
+      <w:r>
+        <w:t>When the DC is failed, a random injury is rolled based on the body part that took damage. The injury tables are arranged by severity so that more severe injuries are rolled after reaching 75%, 50% and 25% health on a body part.</w:t>
+      </w:r>
+    </w:p>
+    <w:p>
+      <w:pPr>
+        <w:pStyle w:val="Heading2"/>
+      </w:pPr>
+      <w:r>
         <w:t>Extra Thoughts</w:t>
       </w:r>
     </w:p>
@@ -3097,15 +2856,7 @@
         <w:t>Reacting actions are selected before the target makes their action</w:t>
       </w:r>
       <w:r>
-        <w:t xml:space="preserve">. How to deal with reaction that doesn’t occur? (ex: </w:t>
-      </w:r>
-      <w:proofErr w:type="spellStart"/>
-      <w:r>
-        <w:t>Counterspell</w:t>
-      </w:r>
-      <w:proofErr w:type="spellEnd"/>
-      <w:r>
-        <w:t xml:space="preserve"> but target doesn’t cast anything)</w:t>
+        <w:t>. How to deal with reaction that doesn’t occur? (ex: Counterspell but target doesn’t cast anything)</w:t>
       </w:r>
     </w:p>
     <w:p>
@@ -3141,15 +2892,7 @@
         </w:numPr>
       </w:pPr>
       <w:r>
-        <w:t xml:space="preserve">Sparring mode for basic </w:t>
-      </w:r>
-      <w:proofErr w:type="spellStart"/>
-      <w:r>
-        <w:t>PvP</w:t>
-      </w:r>
-      <w:proofErr w:type="spellEnd"/>
-      <w:r>
-        <w:t>. Hides initiative, reactions and casting intents.</w:t>
+        <w:t>Sparring mode for basic PvP. Hides initiative, reactions and casting intents.</w:t>
       </w:r>
     </w:p>
     <w:p>
@@ -3165,28 +2908,13 @@
     </w:p>
     <w:p>
       <w:r>
-        <w:t xml:space="preserve">State </w:t>
-      </w:r>
-      <w:proofErr w:type="spellStart"/>
-      <w:r>
-        <w:t>Onmyoji</w:t>
-      </w:r>
-      <w:proofErr w:type="spellEnd"/>
-      <w:r>
-        <w:t xml:space="preserve"> – Certification based on level and accomplishment</w:t>
-      </w:r>
-    </w:p>
-    <w:p>
-      <w:r>
-        <w:t xml:space="preserve">Independent Exorcist Class – Ranking in state </w:t>
-      </w:r>
-      <w:proofErr w:type="spellStart"/>
-      <w:r>
-        <w:t>Onmyoji</w:t>
-      </w:r>
-      <w:proofErr w:type="spellEnd"/>
-      <w:r>
-        <w:t>, simple removal of phase 2 disaster</w:t>
+        <w:t>State Onmyoji – Certification based on level and accomplishment</w:t>
+      </w:r>
+    </w:p>
+    <w:p>
+      <w:r>
+        <w:lastRenderedPageBreak/>
+        <w:t>Independent Exorcist Class – Ranking in state Onmyoji, simple removal of phase 2 disaster</w:t>
       </w:r>
     </w:p>
     <w:p>
@@ -3201,47 +2929,22 @@
     </w:p>
     <w:p>
       <w:r>
-        <w:t xml:space="preserve">Dolls – </w:t>
-      </w:r>
-      <w:proofErr w:type="spellStart"/>
-      <w:r>
-        <w:t>shikigami</w:t>
-      </w:r>
-      <w:proofErr w:type="spellEnd"/>
-      <w:r>
-        <w:t xml:space="preserve"> that look like people. Can cast magic from them</w:t>
-      </w:r>
-    </w:p>
-    <w:p>
-      <w:r>
-        <w:t xml:space="preserve">Pegasus type </w:t>
-      </w:r>
-      <w:proofErr w:type="spellStart"/>
-      <w:r>
-        <w:t>shikigami</w:t>
-      </w:r>
-      <w:proofErr w:type="spellEnd"/>
-      <w:r>
-        <w:t xml:space="preserve"> – Runs on air</w:t>
-      </w:r>
-    </w:p>
-    <w:p>
-      <w:r>
-        <w:lastRenderedPageBreak/>
+        <w:t>Dolls – shikigami that look like people. Can cast magic from them</w:t>
+      </w:r>
+    </w:p>
+    <w:p>
+      <w:r>
+        <w:t>Pegasus type shikigami – Runs on air</w:t>
+      </w:r>
+    </w:p>
+    <w:p>
+      <w:r>
         <w:t>Bow that shoots spirit arrows, no ammo</w:t>
       </w:r>
     </w:p>
     <w:p>
       <w:r>
-        <w:t xml:space="preserve">Two mode sword – </w:t>
-      </w:r>
-      <w:proofErr w:type="spellStart"/>
-      <w:r>
-        <w:t>self-defence</w:t>
-      </w:r>
-      <w:proofErr w:type="spellEnd"/>
-      <w:r>
-        <w:t xml:space="preserve"> blade, and enemy vanquishing blade</w:t>
+        <w:t>Two mode sword – self-defence blade, and enemy vanquishing blade</w:t>
       </w:r>
     </w:p>
     <w:p>
@@ -3261,15 +2964,7 @@
     </w:p>
     <w:p>
       <w:r>
-        <w:t xml:space="preserve">Artificially Created </w:t>
-      </w:r>
-      <w:proofErr w:type="spellStart"/>
-      <w:r>
-        <w:t>Shikigami</w:t>
-      </w:r>
-      <w:proofErr w:type="spellEnd"/>
-      <w:r>
-        <w:t>:</w:t>
+        <w:t>Artificially Created Shikigami:</w:t>
       </w:r>
     </w:p>
     <w:p>
@@ -3301,13 +2996,8 @@
       <w:r>
         <w:t xml:space="preserve">giant </w:t>
       </w:r>
-      <w:proofErr w:type="spellStart"/>
-      <w:r>
-        <w:t>arachid</w:t>
-      </w:r>
-      <w:proofErr w:type="spellEnd"/>
-      <w:r>
-        <w:t xml:space="preserve"> creature with </w:t>
+      <w:r>
+        <w:t xml:space="preserve">arachid creature with </w:t>
       </w:r>
       <w:r>
         <w:t>spirit sapping webs</w:t>

</xml_diff>